<commit_message>
Base game actually completed trying php
</commit_message>
<xml_diff>
--- a/Medium/Grov Designmanual.docx
+++ b/Medium/Grov Designmanual.docx
@@ -968,7 +968,7 @@
         <mc:AlternateContent>
           <mc:Choice Requires="wps">
             <w:drawing>
-              <wp:anchor distT="0" distB="0" distL="114300" distR="114300" simplePos="0" relativeHeight="251680768" behindDoc="1" locked="0" layoutInCell="1" allowOverlap="1" wp14:anchorId="435C53AD" wp14:editId="6B417EE6">
+              <wp:anchor distT="0" distB="0" distL="114300" distR="114300" simplePos="0" relativeHeight="251680768" behindDoc="1" locked="0" layoutInCell="1" allowOverlap="1" wp14:anchorId="435C53AD" wp14:editId="0A37B88D">
                 <wp:simplePos x="0" y="0"/>
                 <wp:positionH relativeFrom="column">
                   <wp:posOffset>52705</wp:posOffset>
@@ -1035,7 +1035,7 @@
           </mc:Choice>
           <mc:Fallback>
             <w:pict>
-              <v:rect w14:anchorId="48D6782B" id="Rektangel 1" o:spid="_x0000_s1026" style="position:absolute;margin-left:4.15pt;margin-top:19.9pt;width:16.2pt;height:16.2pt;z-index:-251635712;visibility:visible;mso-wrap-style:square;mso-wrap-distance-left:9pt;mso-wrap-distance-top:0;mso-wrap-distance-right:9pt;mso-wrap-distance-bottom:0;mso-position-horizontal:absolute;mso-position-horizontal-relative:text;mso-position-vertical:absolute;mso-position-vertical-relative:text;v-text-anchor:middle" o:gfxdata="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" fillcolor="#214a80" strokecolor="#09101d [484]" strokeweight="1pt">
+              <v:rect w14:anchorId="3B7E875A" id="Rektangel 1" o:spid="_x0000_s1026" style="position:absolute;margin-left:4.15pt;margin-top:19.9pt;width:16.2pt;height:16.2pt;z-index:-251635712;visibility:visible;mso-wrap-style:square;mso-wrap-distance-left:9pt;mso-wrap-distance-top:0;mso-wrap-distance-right:9pt;mso-wrap-distance-bottom:0;mso-position-horizontal:absolute;mso-position-horizontal-relative:text;mso-position-vertical:absolute;mso-position-vertical-relative:text;v-text-anchor:middle" o:gfxdata="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" fillcolor="#214a80" strokecolor="#09101d [484]" strokeweight="1pt">
                 <w10:wrap type="tight"/>
               </v:rect>
             </w:pict>
@@ -1063,6 +1063,88 @@
       </w:pPr>
       <w:r>
         <w:rPr>
+          <w:noProof/>
+          <w:lang w:val="en-US"/>
+        </w:rPr>
+        <mc:AlternateContent>
+          <mc:Choice Requires="wps">
+            <w:drawing>
+              <wp:anchor distT="0" distB="0" distL="114300" distR="114300" simplePos="0" relativeHeight="251682816" behindDoc="1" locked="0" layoutInCell="1" allowOverlap="1" wp14:anchorId="376856DF" wp14:editId="2C242C71">
+                <wp:simplePos x="0" y="0"/>
+                <wp:positionH relativeFrom="column">
+                  <wp:posOffset>55880</wp:posOffset>
+                </wp:positionH>
+                <wp:positionV relativeFrom="paragraph">
+                  <wp:posOffset>265487</wp:posOffset>
+                </wp:positionV>
+                <wp:extent cx="205740" cy="205740"/>
+                <wp:effectExtent l="0" t="0" r="22860" b="22860"/>
+                <wp:wrapTight wrapText="bothSides">
+                  <wp:wrapPolygon edited="0">
+                    <wp:start x="0" y="0"/>
+                    <wp:lineTo x="0" y="22000"/>
+                    <wp:lineTo x="22000" y="22000"/>
+                    <wp:lineTo x="22000" y="0"/>
+                    <wp:lineTo x="0" y="0"/>
+                  </wp:wrapPolygon>
+                </wp:wrapTight>
+                <wp:docPr id="948495599" name="Rektangel 1"/>
+                <wp:cNvGraphicFramePr/>
+                <a:graphic xmlns:a="http://schemas.openxmlformats.org/drawingml/2006/main">
+                  <a:graphicData uri="http://schemas.microsoft.com/office/word/2010/wordprocessingShape">
+                    <wps:wsp>
+                      <wps:cNvSpPr/>
+                      <wps:spPr>
+                        <a:xfrm>
+                          <a:off x="0" y="0"/>
+                          <a:ext cx="205740" cy="205740"/>
+                        </a:xfrm>
+                        <a:prstGeom prst="rect">
+                          <a:avLst/>
+                        </a:prstGeom>
+                        <a:solidFill>
+                          <a:srgbClr val="ADD8E6"/>
+                        </a:solidFill>
+                      </wps:spPr>
+                      <wps:style>
+                        <a:lnRef idx="2">
+                          <a:schemeClr val="accent1">
+                            <a:shade val="15000"/>
+                          </a:schemeClr>
+                        </a:lnRef>
+                        <a:fillRef idx="1">
+                          <a:schemeClr val="accent1"/>
+                        </a:fillRef>
+                        <a:effectRef idx="0">
+                          <a:schemeClr val="accent1"/>
+                        </a:effectRef>
+                        <a:fontRef idx="minor">
+                          <a:schemeClr val="lt1"/>
+                        </a:fontRef>
+                      </wps:style>
+                      <wps:bodyPr rot="0" spcFirstLastPara="0" vertOverflow="overflow" horzOverflow="overflow" vert="horz" wrap="square" lIns="91440" tIns="45720" rIns="91440" bIns="45720" numCol="1" spcCol="0" rtlCol="0" fromWordArt="0" anchor="ctr" anchorCtr="0" forceAA="0" compatLnSpc="1">
+                        <a:prstTxWarp prst="textNoShape">
+                          <a:avLst/>
+                        </a:prstTxWarp>
+                        <a:noAutofit/>
+                      </wps:bodyPr>
+                    </wps:wsp>
+                  </a:graphicData>
+                </a:graphic>
+              </wp:anchor>
+            </w:drawing>
+          </mc:Choice>
+          <mc:Fallback>
+            <w:pict>
+              <v:rect w14:anchorId="60ED2AEB" id="Rektangel 1" o:spid="_x0000_s1026" style="position:absolute;margin-left:4.4pt;margin-top:20.9pt;width:16.2pt;height:16.2pt;z-index:-251633664;visibility:visible;mso-wrap-style:square;mso-wrap-distance-left:9pt;mso-wrap-distance-top:0;mso-wrap-distance-right:9pt;mso-wrap-distance-bottom:0;mso-position-horizontal:absolute;mso-position-horizontal-relative:text;mso-position-vertical:absolute;mso-position-vertical-relative:text;v-text-anchor:middle" o:gfxdata="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" fillcolor="#add8e6" strokecolor="#09101d [484]" strokeweight="1pt">
+                <w10:wrap type="tight"/>
+              </v:rect>
+            </w:pict>
+          </mc:Fallback>
+        </mc:AlternateContent>
+      </w:r>
+      <w:r>
+        <w:rPr>
           <w:lang w:val="en-US"/>
         </w:rPr>
         <w:t>#214a</w:t>
@@ -1082,6 +1164,12 @@
           <w:lang w:val="en-US"/>
         </w:rPr>
       </w:pPr>
+      <w:r>
+        <w:rPr>
+          <w:lang w:val="en-US"/>
+        </w:rPr>
+        <w:t>ADD8E6</w:t>
+      </w:r>
     </w:p>
     <w:p>
       <w:pPr>

</xml_diff>